<commit_message>
change indentation so it renders correctly in quick view on slack
</commit_message>
<xml_diff>
--- a/qknowles-files-to-show-work/Flex Design/3-6-2025 Commit/01_Flex_meta-data_design.docx
+++ b/qknowles-files-to-show-work/Flex Design/3-6-2025 Commit/01_Flex_meta-data_design.docx
@@ -95,11 +95,14 @@
         <w:ind w:left="-1440" w:right="-1440"/>
       </w:pPr>
       <w:r>
+        <w:rPr>
+          <w:noProof/>
+        </w:rPr>
         <w:lastRenderedPageBreak/>
         <w:drawing>
-          <wp:inline distT="0" distB="0" distL="0" distR="0" wp14:anchorId="270A7225" wp14:editId="4F71D316">
-            <wp:extent cx="10037767" cy="5295900"/>
-            <wp:effectExtent l="0" t="0" r="1905" b="0"/>
+          <wp:inline distT="0" distB="0" distL="0" distR="0" wp14:anchorId="270A7225" wp14:editId="380DB794">
+            <wp:extent cx="10109981" cy="5334000"/>
+            <wp:effectExtent l="0" t="0" r="5715" b="0"/>
             <wp:docPr id="2024921157" name="Picture 2" descr="A screenshot of a computer&#10;&#10;AI-generated content may be incorrect."/>
             <wp:cNvGraphicFramePr>
               <a:graphicFrameLocks xmlns:a="http://schemas.openxmlformats.org/drawingml/2006/main" noChangeAspect="1"/>
@@ -129,7 +132,7 @@
                   <pic:spPr bwMode="auto">
                     <a:xfrm>
                       <a:off x="0" y="0"/>
-                      <a:ext cx="10208370" cy="5385910"/>
+                      <a:ext cx="10282289" cy="5424910"/>
                     </a:xfrm>
                     <a:prstGeom prst="rect">
                       <a:avLst/>
@@ -300,13 +303,14 @@
         <w:t>”.</w:t>
       </w:r>
     </w:p>
-    <w:p/>
-    <w:p/>
     <w:p>
       <w:pPr>
         <w:ind w:left="-1440" w:right="-1440"/>
       </w:pPr>
       <w:r>
+        <w:rPr>
+          <w:noProof/>
+        </w:rPr>
         <w:lastRenderedPageBreak/>
         <w:drawing>
           <wp:inline distT="0" distB="0" distL="0" distR="0" wp14:anchorId="3651B267" wp14:editId="52C3F3FE">
@@ -437,18 +441,17 @@
         <w:t>t be clicked while a Meta is open.</w:t>
       </w:r>
     </w:p>
-    <w:p/>
-    <w:p/>
-    <w:p/>
-    <w:p/>
     <w:p>
       <w:pPr>
         <w:ind w:left="-1440" w:right="-1440"/>
       </w:pPr>
       <w:r>
+        <w:rPr>
+          <w:noProof/>
+        </w:rPr>
         <w:lastRenderedPageBreak/>
         <w:drawing>
-          <wp:inline distT="0" distB="0" distL="0" distR="0" wp14:anchorId="58033510" wp14:editId="50F22125">
+          <wp:inline distT="0" distB="0" distL="0" distR="0" wp14:anchorId="58033510" wp14:editId="6F35BF98">
             <wp:extent cx="10048875" cy="5262478"/>
             <wp:effectExtent l="0" t="0" r="0" b="0"/>
             <wp:docPr id="1143855609" name="Picture 8" descr="A screenshot of a computer&#10;&#10;AI-generated content may be incorrect."/>
@@ -587,32 +590,15 @@
     </w:p>
     <w:p>
       <w:pPr>
-        <w:ind w:right="1620"/>
-      </w:pPr>
-    </w:p>
-    <w:p>
-      <w:pPr>
-        <w:ind w:right="1620"/>
-      </w:pPr>
-    </w:p>
-    <w:p>
-      <w:pPr>
-        <w:ind w:right="1620"/>
-      </w:pPr>
-    </w:p>
-    <w:p>
-      <w:pPr>
-        <w:ind w:right="1620"/>
-      </w:pPr>
-    </w:p>
-    <w:p>
-      <w:pPr>
         <w:ind w:left="-1440" w:right="-1440"/>
       </w:pPr>
       <w:r>
+        <w:rPr>
+          <w:noProof/>
+        </w:rPr>
         <w:lastRenderedPageBreak/>
         <w:drawing>
-          <wp:inline distT="0" distB="0" distL="0" distR="0" wp14:anchorId="25A88F94" wp14:editId="47B47CD3">
+          <wp:inline distT="0" distB="0" distL="0" distR="0" wp14:anchorId="25A88F94" wp14:editId="62F86B35">
             <wp:extent cx="10048875" cy="5262478"/>
             <wp:effectExtent l="0" t="0" r="0" b="0"/>
             <wp:docPr id="285183431" name="Picture 10" descr="A screenshot of a computer&#10;&#10;AI-generated content may be incorrect."/>
@@ -690,6 +676,7 @@
           <w:ilvl w:val="0"/>
           <w:numId w:val="4"/>
         </w:numPr>
+        <w:ind w:left="0" w:right="-360"/>
       </w:pPr>
       <w:r>
         <w:rPr>
@@ -709,6 +696,7 @@
           <w:ilvl w:val="0"/>
           <w:numId w:val="4"/>
         </w:numPr>
+        <w:ind w:left="0" w:right="-360"/>
       </w:pPr>
       <w:r>
         <w:t xml:space="preserve">Displays </w:t>
@@ -717,10 +705,7 @@
         <w:t>past Metas that are associated with the current tab, in this example the “Lizards” tab.</w:t>
       </w:r>
       <w:r>
-        <w:t xml:space="preserve"> </w:t>
-      </w:r>
-      <w:r>
-        <w:t>Notice there are three scroll bars.</w:t>
+        <w:t xml:space="preserve"> Notice there are three scroll bars.</w:t>
       </w:r>
     </w:p>
     <w:p>
@@ -730,6 +715,7 @@
           <w:ilvl w:val="0"/>
           <w:numId w:val="4"/>
         </w:numPr>
+        <w:ind w:left="0" w:right="-360"/>
       </w:pPr>
       <w:r>
         <w:t>There can be</w:t>
@@ -757,6 +743,7 @@
           <w:ilvl w:val="0"/>
           <w:numId w:val="4"/>
         </w:numPr>
+        <w:ind w:left="0" w:right="-360"/>
       </w:pPr>
       <w:r>
         <w:t xml:space="preserve">Each instance of </w:t>
@@ -800,14 +787,7 @@
           <w:b/>
           <w:bCs/>
         </w:rPr>
-        <w:t xml:space="preserve"> </w:t>
-      </w:r>
-      <w:r>
-        <w:rPr>
-          <w:b/>
-          <w:bCs/>
-        </w:rPr>
-        <w:t>both</w:t>
+        <w:t xml:space="preserve"> both</w:t>
       </w:r>
       <w:r>
         <w:t xml:space="preserve"> Lizard-Meta and Session </w:t>
@@ -856,6 +836,7 @@
           <w:ilvl w:val="0"/>
           <w:numId w:val="4"/>
         </w:numPr>
+        <w:ind w:left="0" w:right="-360"/>
       </w:pPr>
       <w:r>
         <w:t xml:space="preserve">Pressing </w:t>
@@ -873,28 +854,21 @@
         <w:t xml:space="preserve"> with a past meta selected will add entries </w:t>
       </w:r>
       <w:r>
-        <w:t>with associations to all associated meta instances (</w:t>
-      </w:r>
-      <w:r>
-        <w:t>analogous to reopening a session in the old mobile application</w:t>
-      </w:r>
-      <w:r>
-        <w:t>)</w:t>
-      </w:r>
-      <w:r>
-        <w:t>.</w:t>
-      </w:r>
-    </w:p>
-    <w:p/>
+        <w:t>with associations to all associated meta instances (analogous to reopening a session in the old mobile application).</w:t>
+      </w:r>
+    </w:p>
     <w:p>
       <w:pPr>
         <w:ind w:left="-1440" w:right="-1440"/>
         <w:jc w:val="center"/>
       </w:pPr>
       <w:r>
+        <w:rPr>
+          <w:noProof/>
+        </w:rPr>
         <w:lastRenderedPageBreak/>
         <w:drawing>
-          <wp:inline distT="0" distB="0" distL="0" distR="0" wp14:anchorId="26D6AC95" wp14:editId="615324A2">
+          <wp:inline distT="0" distB="0" distL="0" distR="0" wp14:anchorId="26D6AC95" wp14:editId="536EF6A1">
             <wp:extent cx="10080385" cy="5305425"/>
             <wp:effectExtent l="0" t="0" r="0" b="0"/>
             <wp:docPr id="248828065" name="Picture 12" descr="A screenshot of a computer&#10;&#10;AI-generated content may be incorrect."/>
@@ -985,20 +959,19 @@
         <w:t>Changes are reflected in the database upon clicking “Assign Metas”.</w:t>
       </w:r>
     </w:p>
-    <w:p/>
-    <w:p/>
-    <w:p/>
-    <w:p/>
     <w:p>
       <w:pPr>
         <w:ind w:left="-1440" w:right="-1440"/>
       </w:pPr>
       <w:r>
+        <w:rPr>
+          <w:noProof/>
+        </w:rPr>
         <w:lastRenderedPageBreak/>
         <w:drawing>
-          <wp:inline distT="0" distB="0" distL="0" distR="0" wp14:anchorId="40046A25" wp14:editId="3FD5AF1E">
-            <wp:extent cx="10039350" cy="5291574"/>
-            <wp:effectExtent l="0" t="0" r="0" b="4445"/>
+          <wp:inline distT="0" distB="0" distL="0" distR="0" wp14:anchorId="40046A25" wp14:editId="0A6EB052">
+            <wp:extent cx="10101772" cy="5324475"/>
+            <wp:effectExtent l="0" t="0" r="0" b="0"/>
             <wp:docPr id="2040109274" name="Picture 14" descr="A screenshot of a computer&#10;&#10;AI-generated content may be incorrect."/>
             <wp:cNvGraphicFramePr>
               <a:graphicFrameLocks xmlns:a="http://schemas.openxmlformats.org/drawingml/2006/main" noChangeAspect="1"/>
@@ -1028,7 +1001,7 @@
                   <pic:spPr bwMode="auto">
                     <a:xfrm>
                       <a:off x="0" y="0"/>
-                      <a:ext cx="10053544" cy="5299055"/>
+                      <a:ext cx="10116473" cy="5332224"/>
                     </a:xfrm>
                     <a:prstGeom prst="rect">
                       <a:avLst/>
@@ -1153,18 +1126,17 @@
         <w:t>Pictured here is a “Session” Meta and a “Lizard Meta” Meta.</w:t>
       </w:r>
     </w:p>
-    <w:p/>
-    <w:p/>
-    <w:p/>
-    <w:p/>
     <w:p>
       <w:pPr>
         <w:ind w:left="-1440" w:right="-1440"/>
       </w:pPr>
       <w:r>
+        <w:rPr>
+          <w:noProof/>
+        </w:rPr>
         <w:lastRenderedPageBreak/>
         <w:drawing>
-          <wp:inline distT="0" distB="0" distL="0" distR="0" wp14:anchorId="0740CEB3" wp14:editId="1F19751F">
+          <wp:inline distT="0" distB="0" distL="0" distR="0" wp14:anchorId="0740CEB3" wp14:editId="4259CF33">
             <wp:extent cx="10048875" cy="5262478"/>
             <wp:effectExtent l="0" t="0" r="0" b="0"/>
             <wp:docPr id="2008845139" name="Picture 16" descr="A screenshot of a computer&#10;&#10;AI-generated content may be incorrect."/>
@@ -1297,31 +1269,22 @@
         </w:numPr>
       </w:pPr>
       <w:r>
-        <w:t xml:space="preserve">On “Closing Meta” </w:t>
-      </w:r>
-      <w:r>
-        <w:t xml:space="preserve">would result in the Meta form displaying immediately after </w:t>
-      </w:r>
-      <w:r>
-        <w:t>closing a</w:t>
-      </w:r>
-      <w:r>
-        <w:t xml:space="preserve"> Meta.</w:t>
-      </w:r>
-    </w:p>
-    <w:p/>
-    <w:p/>
-    <w:p/>
+        <w:t>On “Closing Meta” would result in the Meta form displaying immediately after closing a Meta.</w:t>
+      </w:r>
+    </w:p>
     <w:p>
       <w:pPr>
         <w:ind w:left="-1440" w:right="-1440"/>
       </w:pPr>
       <w:r>
+        <w:rPr>
+          <w:noProof/>
+        </w:rPr>
         <w:lastRenderedPageBreak/>
         <w:drawing>
-          <wp:inline distT="0" distB="0" distL="0" distR="0" wp14:anchorId="2C741E75" wp14:editId="68F4AC3B">
-            <wp:extent cx="10039350" cy="5257490"/>
-            <wp:effectExtent l="0" t="0" r="0" b="635"/>
+          <wp:inline distT="0" distB="0" distL="0" distR="0" wp14:anchorId="2C741E75" wp14:editId="12E3A5BC">
+            <wp:extent cx="10094507" cy="5286375"/>
+            <wp:effectExtent l="0" t="0" r="2540" b="0"/>
             <wp:docPr id="317602643" name="Picture 18" descr="A screenshot of a computer&#10;&#10;AI-generated content may be incorrect."/>
             <wp:cNvGraphicFramePr>
               <a:graphicFrameLocks xmlns:a="http://schemas.openxmlformats.org/drawingml/2006/main" noChangeAspect="1"/>
@@ -1351,7 +1314,7 @@
                   <pic:spPr bwMode="auto">
                     <a:xfrm>
                       <a:off x="0" y="0"/>
-                      <a:ext cx="10054331" cy="5265335"/>
+                      <a:ext cx="10110743" cy="5294878"/>
                     </a:xfrm>
                     <a:prstGeom prst="rect">
                       <a:avLst/>
@@ -1407,21 +1370,19 @@
         <w:t>Pretty straight-forward.</w:t>
       </w:r>
     </w:p>
-    <w:p/>
-    <w:p/>
-    <w:p/>
-    <w:p/>
-    <w:p/>
     <w:p>
       <w:pPr>
         <w:ind w:left="-1440" w:right="-1440"/>
       </w:pPr>
       <w:r>
+        <w:rPr>
+          <w:noProof/>
+        </w:rPr>
         <w:lastRenderedPageBreak/>
         <w:drawing>
-          <wp:inline distT="0" distB="0" distL="0" distR="0" wp14:anchorId="4741AB6B" wp14:editId="22F731AF">
-            <wp:extent cx="10039350" cy="5268335"/>
-            <wp:effectExtent l="0" t="0" r="0" b="8890"/>
+          <wp:inline distT="0" distB="0" distL="0" distR="0" wp14:anchorId="4741AB6B" wp14:editId="5463C75A">
+            <wp:extent cx="10073728" cy="5286375"/>
+            <wp:effectExtent l="0" t="0" r="3810" b="0"/>
             <wp:docPr id="1507660133" name="Picture 20" descr="A screenshot of a computer&#10;&#10;AI-generated content may be incorrect."/>
             <wp:cNvGraphicFramePr>
               <a:graphicFrameLocks xmlns:a="http://schemas.openxmlformats.org/drawingml/2006/main" noChangeAspect="1"/>
@@ -1451,7 +1412,7 @@
                   <pic:spPr bwMode="auto">
                     <a:xfrm>
                       <a:off x="0" y="0"/>
-                      <a:ext cx="10050192" cy="5274024"/>
+                      <a:ext cx="10087910" cy="5293817"/>
                     </a:xfrm>
                     <a:prstGeom prst="rect">
                       <a:avLst/>
@@ -1538,10 +1499,7 @@
         <w:t xml:space="preserve"> with this Session entry</w:t>
       </w:r>
       <w:r>
-        <w:t xml:space="preserve"> from now</w:t>
-      </w:r>
-      <w:r>
-        <w:t xml:space="preserve"> until the Meta is closed</w:t>
+        <w:t xml:space="preserve"> from now until the Meta is closed</w:t>
       </w:r>
       <w:r>
         <w:t>. The Meta</w:t>
@@ -1592,19 +1550,7 @@
         </w:numPr>
       </w:pPr>
       <w:r>
-        <w:t>This</w:t>
-      </w:r>
-      <w:r>
-        <w:t xml:space="preserve"> Meta instance will be associated with </w:t>
-      </w:r>
-      <w:r>
-        <w:t>the</w:t>
-      </w:r>
-      <w:r>
-        <w:t xml:space="preserve"> </w:t>
-      </w:r>
-      <w:r>
-        <w:t>“Lizard</w:t>
+        <w:t>This Meta instance will be associated with the “Lizard</w:t>
       </w:r>
       <w:r>
         <w:t xml:space="preserve"> Meta”</w:t>
@@ -1634,19 +1580,19 @@
         <w:t>.</w:t>
       </w:r>
     </w:p>
-    <w:p/>
-    <w:p/>
-    <w:p/>
     <w:p>
       <w:pPr>
         <w:ind w:left="-1440" w:right="-1440"/>
         <w:jc w:val="center"/>
       </w:pPr>
       <w:r>
+        <w:rPr>
+          <w:noProof/>
+        </w:rPr>
         <w:lastRenderedPageBreak/>
         <w:drawing>
-          <wp:inline distT="0" distB="0" distL="0" distR="0" wp14:anchorId="32FEB268" wp14:editId="02C2CD8F">
-            <wp:extent cx="10026092" cy="5276850"/>
+          <wp:inline distT="0" distB="0" distL="0" distR="0" wp14:anchorId="32FEB268" wp14:editId="4E66AF66">
+            <wp:extent cx="10098483" cy="5314950"/>
             <wp:effectExtent l="0" t="0" r="0" b="0"/>
             <wp:docPr id="803502258" name="Picture 22"/>
             <wp:cNvGraphicFramePr>
@@ -1677,7 +1623,7 @@
                   <pic:spPr bwMode="auto">
                     <a:xfrm>
                       <a:off x="0" y="0"/>
-                      <a:ext cx="10037449" cy="5282827"/>
+                      <a:ext cx="10110553" cy="5321303"/>
                     </a:xfrm>
                     <a:prstGeom prst="rect">
                       <a:avLst/>
@@ -1845,15 +1791,17 @@
         <w:t>.</w:t>
       </w:r>
     </w:p>
-    <w:p/>
     <w:p>
       <w:pPr>
         <w:ind w:left="-1440" w:right="-1440"/>
       </w:pPr>
       <w:r>
+        <w:rPr>
+          <w:noProof/>
+        </w:rPr>
         <w:lastRenderedPageBreak/>
         <w:drawing>
-          <wp:inline distT="0" distB="0" distL="0" distR="0" wp14:anchorId="60758B2C" wp14:editId="4A1AC6DB">
+          <wp:inline distT="0" distB="0" distL="0" distR="0" wp14:anchorId="60758B2C" wp14:editId="3C0CB41E">
             <wp:extent cx="10094846" cy="5295900"/>
             <wp:effectExtent l="0" t="0" r="1905" b="0"/>
             <wp:docPr id="1040931222" name="Picture 26" descr="A screenshot of a computer&#10;&#10;AI-generated content may be incorrect."/>
@@ -1947,13 +1895,15 @@
         <w:t>This window is pretty straight-forward.</w:t>
       </w:r>
     </w:p>
-    <w:p/>
     <w:p>
       <w:pPr>
         <w:ind w:left="-1440" w:right="-1440"/>
         <w:jc w:val="center"/>
       </w:pPr>
       <w:r>
+        <w:rPr>
+          <w:noProof/>
+        </w:rPr>
         <w:lastRenderedPageBreak/>
         <w:drawing>
           <wp:inline distT="0" distB="0" distL="0" distR="0" wp14:anchorId="34EAB722" wp14:editId="42C5D663">
@@ -3843,6 +3793,7 @@
   <w:style w:type="character" w:default="1" w:styleId="DefaultParagraphFont">
     <w:name w:val="Default Paragraph Font"/>
     <w:uiPriority w:val="1"/>
+    <w:semiHidden/>
     <w:unhideWhenUsed/>
   </w:style>
   <w:style w:type="table" w:default="1" w:styleId="TableNormal">

</xml_diff>